<commit_message>
add python and java
</commit_message>
<xml_diff>
--- a/public/work/jianli/严伟伟-本科-运维工程师.docx
+++ b/public/work/jianli/严伟伟-本科-运维工程师.docx
@@ -245,7 +245,7 @@
           <w:sz w:val="21"/>
           <w:szCs w:val="21"/>
         </w:rPr>
-        <w:t xml:space="preserve">                                                                  </w:t>
+        <w:t xml:space="preserve">                                                           </w:t>
       </w:r>
       <w:r>
         <w:rPr>
@@ -321,14 +321,6 @@
       <w:r>
         <w:rPr>
           <w:rFonts w:hint="eastAsia" w:ascii="微软雅黑" w:hAnsi="微软雅黑" w:eastAsia="微软雅黑" w:cs="微软雅黑"/>
-          <w:sz w:val="21"/>
-          <w:szCs w:val="21"/>
-        </w:rPr>
-        <w:t xml:space="preserve"> </w:t>
-      </w:r>
-      <w:r>
-        <w:rPr>
-          <w:rFonts w:hint="eastAsia" w:ascii="微软雅黑" w:hAnsi="微软雅黑" w:eastAsia="微软雅黑" w:cs="微软雅黑"/>
           <w:b/>
           <w:bCs/>
           <w:sz w:val="21"/>
@@ -342,16 +334,7 @@
           <w:sz w:val="21"/>
           <w:szCs w:val="21"/>
         </w:rPr>
-        <w:t xml:space="preserve">    男                                                                       </w:t>
-      </w:r>
-      <w:r>
-        <w:rPr>
-          <w:rFonts w:hint="eastAsia" w:cs="微软雅黑"/>
-          <w:sz w:val="21"/>
-          <w:szCs w:val="21"/>
-          <w:lang w:val="en-US" w:eastAsia="zh-CN"/>
-        </w:rPr>
-        <w:t xml:space="preserve"> </w:t>
+        <w:t xml:space="preserve">    男                                                                  </w:t>
       </w:r>
       <w:r>
         <w:rPr>
@@ -399,214 +382,6 @@
           <w:lang w:val="en-US" w:eastAsia="zh-CN"/>
         </w:rPr>
         <w:t>江苏省宿迁市</w:t>
-      </w:r>
-    </w:p>
-    <w:p>
-      <w:pPr>
-        <w:pStyle w:val="4"/>
-        <w:keepNext w:val="0"/>
-        <w:keepLines w:val="0"/>
-        <w:pageBreakBefore w:val="0"/>
-        <w:widowControl w:val="0"/>
-        <w:kinsoku/>
-        <w:wordWrap/>
-        <w:overflowPunct/>
-        <w:topLinePunct w:val="0"/>
-        <w:autoSpaceDE w:val="0"/>
-        <w:autoSpaceDN w:val="0"/>
-        <w:bidi w:val="0"/>
-        <w:adjustRightInd/>
-        <w:snapToGrid/>
-        <w:spacing w:before="0" w:after="0" w:line="440" w:lineRule="exact"/>
-        <w:ind w:left="630" w:hanging="630" w:hangingChars="300"/>
-        <w:jc w:val="left"/>
-        <w:textAlignment w:val="auto"/>
-        <w:rPr>
-          <w:rFonts w:hint="eastAsia" w:eastAsia="微软雅黑" w:cs="微软雅黑"/>
-          <w:sz w:val="21"/>
-          <w:szCs w:val="21"/>
-          <w:lang w:eastAsia="zh-CN"/>
-        </w:rPr>
-      </w:pPr>
-      <w:r>
-        <w:rPr>
-          <w:rFonts w:hint="eastAsia" w:ascii="微软雅黑" w:hAnsi="微软雅黑" w:eastAsia="微软雅黑" w:cs="微软雅黑"/>
-          <w:sz w:val="21"/>
-          <w:szCs w:val="21"/>
-        </w:rPr>
-        <w:t xml:space="preserve">        </w:t>
-      </w:r>
-      <w:r>
-        <w:rPr>
-          <w:rFonts w:hint="eastAsia" w:cs="微软雅黑"/>
-          <w:sz w:val="21"/>
-          <w:szCs w:val="21"/>
-          <w:lang w:val="en-US" w:eastAsia="zh-CN"/>
-        </w:rPr>
-        <w:t xml:space="preserve">  </w:t>
-      </w:r>
-      <w:r>
-        <w:rPr>
-          <w:rFonts w:hint="eastAsia" w:ascii="微软雅黑" w:hAnsi="微软雅黑" w:eastAsia="微软雅黑" w:cs="微软雅黑"/>
-          <w:b/>
-          <w:bCs/>
-          <w:sz w:val="21"/>
-          <w:szCs w:val="21"/>
-        </w:rPr>
-        <w:t>电   话</w:t>
-      </w:r>
-      <w:r>
-        <w:rPr>
-          <w:rFonts w:hint="eastAsia" w:ascii="微软雅黑" w:hAnsi="微软雅黑" w:eastAsia="微软雅黑" w:cs="微软雅黑"/>
-          <w:sz w:val="21"/>
-          <w:szCs w:val="21"/>
-        </w:rPr>
-        <w:t xml:space="preserve">     </w:t>
-      </w:r>
-      <w:r>
-        <w:rPr>
-          <w:rFonts w:hint="eastAsia" w:cs="微软雅黑"/>
-          <w:sz w:val="21"/>
-          <w:szCs w:val="21"/>
-          <w:lang w:val="en-US" w:eastAsia="zh-CN"/>
-        </w:rPr>
-        <w:t>15380662227</w:t>
-      </w:r>
-      <w:r>
-        <w:rPr>
-          <w:rFonts w:hint="eastAsia" w:cs="微软雅黑"/>
-          <w:sz w:val="21"/>
-          <w:szCs w:val="21"/>
-          <w:lang w:val="en-US" w:eastAsia="zh-CN"/>
-        </w:rPr>
-        <w:tab/>
-      </w:r>
-      <w:r>
-        <w:rPr>
-          <w:rFonts w:hint="eastAsia" w:cs="微软雅黑"/>
-          <w:sz w:val="21"/>
-          <w:szCs w:val="21"/>
-          <w:lang w:val="en-US" w:eastAsia="zh-CN"/>
-        </w:rPr>
-        <w:tab/>
-      </w:r>
-      <w:r>
-        <w:rPr>
-          <w:rFonts w:hint="eastAsia" w:cs="微软雅黑"/>
-          <w:sz w:val="21"/>
-          <w:szCs w:val="21"/>
-          <w:lang w:val="en-US" w:eastAsia="zh-CN"/>
-        </w:rPr>
-        <w:tab/>
-      </w:r>
-      <w:r>
-        <w:rPr>
-          <w:rFonts w:hint="eastAsia" w:cs="微软雅黑"/>
-          <w:sz w:val="21"/>
-          <w:szCs w:val="21"/>
-          <w:lang w:val="en-US" w:eastAsia="zh-CN"/>
-        </w:rPr>
-        <w:t xml:space="preserve">                    </w:t>
-      </w:r>
-      <w:r>
-        <w:rPr>
-          <w:rFonts w:hint="default" w:cs="微软雅黑"/>
-          <w:b/>
-          <w:bCs/>
-          <w:sz w:val="21"/>
-          <w:szCs w:val="21"/>
-        </w:rPr>
-        <w:t>邮   箱</w:t>
-      </w:r>
-      <w:r>
-        <w:rPr>
-          <w:rFonts w:hint="default" w:cs="微软雅黑"/>
-          <w:sz w:val="21"/>
-          <w:szCs w:val="21"/>
-        </w:rPr>
-        <w:t xml:space="preserve">     </w:t>
-      </w:r>
-      <w:r>
-        <w:rPr>
-          <w:rFonts w:hint="eastAsia" w:cs="微软雅黑"/>
-          <w:sz w:val="21"/>
-          <w:szCs w:val="21"/>
-          <w:lang w:val="en-US" w:eastAsia="zh-CN"/>
-        </w:rPr>
-        <w:fldChar w:fldCharType="begin"/>
-      </w:r>
-      <w:r>
-        <w:rPr>
-          <w:rFonts w:hint="eastAsia" w:cs="微软雅黑"/>
-          <w:sz w:val="21"/>
-          <w:szCs w:val="21"/>
-          <w:lang w:val="en-US" w:eastAsia="zh-CN"/>
-        </w:rPr>
-        <w:instrText xml:space="preserve"> HYPERLINK "mailto:yanww0927@sina.com" </w:instrText>
-      </w:r>
-      <w:r>
-        <w:rPr>
-          <w:rFonts w:hint="eastAsia" w:cs="微软雅黑"/>
-          <w:sz w:val="21"/>
-          <w:szCs w:val="21"/>
-          <w:lang w:val="en-US" w:eastAsia="zh-CN"/>
-        </w:rPr>
-        <w:fldChar w:fldCharType="separate"/>
-      </w:r>
-      <w:r>
-        <w:rPr>
-          <w:rStyle w:val="7"/>
-          <w:rFonts w:hint="eastAsia" w:cs="微软雅黑"/>
-          <w:sz w:val="21"/>
-          <w:szCs w:val="21"/>
-          <w:lang w:val="en-US" w:eastAsia="zh-CN"/>
-        </w:rPr>
-        <w:t>yanww0927@sina.com</w:t>
-      </w:r>
-      <w:r>
-        <w:rPr>
-          <w:rFonts w:hint="eastAsia" w:cs="微软雅黑"/>
-          <w:sz w:val="21"/>
-          <w:szCs w:val="21"/>
-          <w:lang w:val="en-US" w:eastAsia="zh-CN"/>
-        </w:rPr>
-        <w:fldChar w:fldCharType="end"/>
-      </w:r>
-      <w:r>
-        <w:rPr>
-          <w:rFonts w:hint="eastAsia" w:cs="微软雅黑"/>
-          <w:sz w:val="21"/>
-          <w:szCs w:val="21"/>
-          <w:lang w:val="en-US" w:eastAsia="zh-CN"/>
-        </w:rPr>
-        <w:t xml:space="preserve">                       </w:t>
-      </w:r>
-      <w:r>
-        <w:rPr>
-          <w:rFonts w:hint="default" w:cs="微软雅黑"/>
-          <w:b/>
-          <w:bCs/>
-          <w:sz w:val="21"/>
-          <w:szCs w:val="21"/>
-        </w:rPr>
-        <w:t>住   址</w:t>
-      </w:r>
-      <w:r>
-        <w:rPr>
-          <w:rFonts w:hint="default" w:cs="微软雅黑"/>
-          <w:sz w:val="21"/>
-          <w:szCs w:val="21"/>
-        </w:rPr>
-        <w:t xml:space="preserve">     </w:t>
-      </w:r>
-      <w:r>
-        <w:rPr>
-          <w:rFonts w:hint="eastAsia" w:cs="微软雅黑"/>
-          <w:sz w:val="21"/>
-          <w:szCs w:val="21"/>
-          <w:lang w:eastAsia="zh-CN"/>
-        </w:rPr>
-        <w:t>江苏省南京市</w:t>
       </w:r>
     </w:p>
     <w:p>
@@ -628,19 +403,281 @@
         <w:adjustRightInd/>
         <w:snapToGrid/>
         <w:spacing w:before="0" w:after="0" w:line="440" w:lineRule="exact"/>
-        <w:ind w:left="320" w:right="0" w:firstLine="0"/>
+        <w:ind w:left="317" w:right="0" w:firstLine="249"/>
         <w:jc w:val="left"/>
         <w:textAlignment w:val="auto"/>
         <w:rPr>
-          <w:sz w:val="21"/>
+          <w:rFonts w:hint="eastAsia" w:cs="微软雅黑"/>
+          <w:sz w:val="21"/>
+          <w:szCs w:val="21"/>
+          <w:lang w:val="en-US" w:eastAsia="zh-CN"/>
         </w:rPr>
       </w:pPr>
       <w:r>
         <w:rPr>
+          <w:rFonts w:hint="eastAsia" w:ascii="微软雅黑" w:hAnsi="微软雅黑" w:eastAsia="微软雅黑" w:cs="微软雅黑"/>
           <w:b/>
-          <w:sz w:val="21"/>
-        </w:rPr>
-        <w:t xml:space="preserve">   </w:t>
+          <w:bCs/>
+          <w:sz w:val="21"/>
+          <w:szCs w:val="21"/>
+        </w:rPr>
+        <w:t>电   话</w:t>
+      </w:r>
+      <w:r>
+        <w:rPr>
+          <w:rFonts w:hint="eastAsia" w:ascii="微软雅黑" w:hAnsi="微软雅黑" w:eastAsia="微软雅黑" w:cs="微软雅黑"/>
+          <w:sz w:val="21"/>
+          <w:szCs w:val="21"/>
+        </w:rPr>
+        <w:t xml:space="preserve">     </w:t>
+      </w:r>
+      <w:r>
+        <w:rPr>
+          <w:rFonts w:hint="eastAsia" w:cs="微软雅黑"/>
+          <w:sz w:val="21"/>
+          <w:szCs w:val="21"/>
+          <w:lang w:val="en-US" w:eastAsia="zh-CN"/>
+        </w:rPr>
+        <w:t>15380662227</w:t>
+      </w:r>
+      <w:r>
+        <w:rPr>
+          <w:rFonts w:hint="eastAsia" w:cs="微软雅黑"/>
+          <w:sz w:val="21"/>
+          <w:szCs w:val="21"/>
+          <w:lang w:val="en-US" w:eastAsia="zh-CN"/>
+        </w:rPr>
+        <w:tab/>
+      </w:r>
+      <w:r>
+        <w:rPr>
+          <w:rFonts w:hint="eastAsia" w:cs="微软雅黑"/>
+          <w:sz w:val="21"/>
+          <w:szCs w:val="21"/>
+          <w:lang w:val="en-US" w:eastAsia="zh-CN"/>
+        </w:rPr>
+        <w:tab/>
+      </w:r>
+      <w:r>
+        <w:rPr>
+          <w:rFonts w:hint="eastAsia" w:cs="微软雅黑"/>
+          <w:sz w:val="21"/>
+          <w:szCs w:val="21"/>
+          <w:lang w:val="en-US" w:eastAsia="zh-CN"/>
+        </w:rPr>
+        <w:tab/>
+      </w:r>
+      <w:r>
+        <w:rPr>
+          <w:rFonts w:hint="eastAsia" w:cs="微软雅黑"/>
+          <w:sz w:val="21"/>
+          <w:szCs w:val="21"/>
+          <w:lang w:val="en-US" w:eastAsia="zh-CN"/>
+        </w:rPr>
+        <w:t xml:space="preserve">                   　 </w:t>
+      </w:r>
+      <w:r>
+        <w:rPr>
+          <w:rFonts w:hint="default" w:cs="微软雅黑"/>
+          <w:b/>
+          <w:bCs/>
+          <w:sz w:val="21"/>
+          <w:szCs w:val="21"/>
+        </w:rPr>
+        <w:t xml:space="preserve">邮   </w:t>
+      </w:r>
+      <w:r>
+        <w:rPr>
+          <w:rFonts w:hint="eastAsia" w:cs="微软雅黑"/>
+          <w:b/>
+          <w:bCs/>
+          <w:sz w:val="21"/>
+          <w:szCs w:val="21"/>
+          <w:lang w:val="en-US" w:eastAsia="zh-CN"/>
+        </w:rPr>
+        <w:t xml:space="preserve">  </w:t>
+      </w:r>
+      <w:r>
+        <w:rPr>
+          <w:rFonts w:hint="default" w:cs="微软雅黑"/>
+          <w:b/>
+          <w:bCs/>
+          <w:sz w:val="21"/>
+          <w:szCs w:val="21"/>
+        </w:rPr>
+        <w:t>箱</w:t>
+      </w:r>
+      <w:r>
+        <w:rPr>
+          <w:rFonts w:hint="default" w:cs="微软雅黑"/>
+          <w:sz w:val="21"/>
+          <w:szCs w:val="21"/>
+        </w:rPr>
+        <w:t xml:space="preserve"> </w:t>
+      </w:r>
+      <w:r>
+        <w:rPr>
+          <w:rFonts w:hint="eastAsia" w:cs="微软雅黑"/>
+          <w:sz w:val="21"/>
+          <w:szCs w:val="21"/>
+          <w:lang w:val="en-US" w:eastAsia="zh-CN"/>
+        </w:rPr>
+        <w:t xml:space="preserve"> </w:t>
+      </w:r>
+      <w:r>
+        <w:rPr>
+          <w:rFonts w:hint="default" w:cs="微软雅黑"/>
+          <w:sz w:val="21"/>
+          <w:szCs w:val="21"/>
+        </w:rPr>
+        <w:t xml:space="preserve">  </w:t>
+      </w:r>
+      <w:r>
+        <w:rPr>
+          <w:rFonts w:hint="eastAsia" w:cs="微软雅黑"/>
+          <w:sz w:val="21"/>
+          <w:szCs w:val="21"/>
+          <w:lang w:val="en-US" w:eastAsia="zh-CN"/>
+        </w:rPr>
+        <w:t xml:space="preserve">    </w:t>
+      </w:r>
+      <w:r>
+        <w:rPr>
+          <w:rFonts w:hint="default" w:cs="微软雅黑"/>
+          <w:sz w:val="21"/>
+          <w:szCs w:val="21"/>
+        </w:rPr>
+        <w:t xml:space="preserve">  </w:t>
+      </w:r>
+      <w:r>
+        <w:rPr>
+          <w:rFonts w:hint="eastAsia" w:cs="微软雅黑"/>
+          <w:color w:val="auto"/>
+          <w:sz w:val="21"/>
+          <w:szCs w:val="21"/>
+          <w:u w:val="none"/>
+          <w:lang w:val="en-US" w:eastAsia="zh-CN"/>
+        </w:rPr>
+        <w:t>yanww0927@sina.com</w:t>
+      </w:r>
+      <w:r>
+        <w:rPr>
+          <w:rFonts w:hint="eastAsia" w:cs="微软雅黑"/>
+          <w:sz w:val="21"/>
+          <w:szCs w:val="21"/>
+          <w:lang w:val="en-US" w:eastAsia="zh-CN"/>
+        </w:rPr>
+        <w:t xml:space="preserve">                  </w:t>
+      </w:r>
+    </w:p>
+    <w:p>
+      <w:pPr>
+        <w:keepNext w:val="0"/>
+        <w:keepLines w:val="0"/>
+        <w:pageBreakBefore w:val="0"/>
+        <w:widowControl w:val="0"/>
+        <w:tabs>
+          <w:tab w:val="left" w:pos="1839"/>
+        </w:tabs>
+        <w:kinsoku/>
+        <w:wordWrap/>
+        <w:overflowPunct/>
+        <w:topLinePunct w:val="0"/>
+        <w:autoSpaceDE w:val="0"/>
+        <w:autoSpaceDN w:val="0"/>
+        <w:bidi w:val="0"/>
+        <w:adjustRightInd/>
+        <w:snapToGrid/>
+        <w:spacing w:before="0" w:after="0" w:afterLines="50" w:line="440" w:lineRule="exact"/>
+        <w:ind w:left="317" w:right="0" w:firstLine="249"/>
+        <w:jc w:val="left"/>
+        <w:textAlignment w:val="auto"/>
+        <w:rPr>
+          <w:sz w:val="21"/>
+        </w:rPr>
+      </w:pPr>
+      <w:r>
+        <w:rPr>
+          <w:rFonts w:hint="default" w:cs="微软雅黑"/>
+          <w:b/>
+          <w:bCs/>
+          <w:sz w:val="21"/>
+          <w:szCs w:val="21"/>
+        </w:rPr>
+        <w:t>住   址</w:t>
+      </w:r>
+      <w:r>
+        <w:rPr>
+          <w:rFonts w:hint="default" w:cs="微软雅黑"/>
+          <w:sz w:val="21"/>
+          <w:szCs w:val="21"/>
+        </w:rPr>
+        <w:t xml:space="preserve">     </w:t>
+      </w:r>
+      <w:r>
+        <w:rPr>
+          <w:rFonts w:hint="eastAsia" w:cs="微软雅黑"/>
+          <w:sz w:val="21"/>
+          <w:szCs w:val="21"/>
+          <w:lang w:eastAsia="zh-CN"/>
+        </w:rPr>
+        <w:t>江苏省南京市</w:t>
+      </w:r>
+      <w:r>
+        <w:rPr>
+          <w:rFonts w:hint="eastAsia" w:cs="微软雅黑"/>
+          <w:sz w:val="21"/>
+          <w:szCs w:val="21"/>
+          <w:lang w:val="en-US" w:eastAsia="zh-CN"/>
+        </w:rPr>
+        <w:tab/>
+        <w:t/>
+      </w:r>
+      <w:r>
+        <w:rPr>
+          <w:rFonts w:hint="eastAsia" w:cs="微软雅黑"/>
+          <w:sz w:val="21"/>
+          <w:szCs w:val="21"/>
+          <w:lang w:val="en-US" w:eastAsia="zh-CN"/>
+        </w:rPr>
+        <w:tab/>
+        <w:t/>
+      </w:r>
+      <w:r>
+        <w:rPr>
+          <w:rFonts w:hint="eastAsia" w:cs="微软雅黑"/>
+          <w:sz w:val="21"/>
+          <w:szCs w:val="21"/>
+          <w:lang w:val="en-US" w:eastAsia="zh-CN"/>
+        </w:rPr>
+        <w:tab/>
+        <w:t/>
+      </w:r>
+      <w:r>
+        <w:rPr>
+          <w:rFonts w:hint="eastAsia" w:cs="微软雅黑"/>
+          <w:sz w:val="21"/>
+          <w:szCs w:val="21"/>
+          <w:lang w:val="en-US" w:eastAsia="zh-CN"/>
+        </w:rPr>
+        <w:tab/>
+        <w:t/>
+      </w:r>
+      <w:r>
+        <w:rPr>
+          <w:rFonts w:hint="eastAsia" w:cs="微软雅黑"/>
+          <w:sz w:val="21"/>
+          <w:szCs w:val="21"/>
+          <w:lang w:val="en-US" w:eastAsia="zh-CN"/>
+        </w:rPr>
+        <w:tab/>
+      </w:r>
+      <w:r>
+        <w:rPr>
+          <w:b/>
+          <w:sz w:val="21"/>
+        </w:rPr>
+        <w:t>求职意向</w:t>
       </w:r>
       <w:r>
         <w:rPr>
@@ -649,14 +686,20 @@
           <w:sz w:val="21"/>
           <w:lang w:val="en-US" w:eastAsia="zh-CN"/>
         </w:rPr>
-        <w:t xml:space="preserve">  </w:t>
+        <w:t xml:space="preserve">        </w:t>
+      </w:r>
+      <w:r>
+        <w:rPr>
+          <w:sz w:val="21"/>
+        </w:rPr>
+        <w:t>运维工程师</w:t>
       </w:r>
       <w:r>
         <w:rPr>
           <w:b/>
           <w:sz w:val="21"/>
         </w:rPr>
-        <w:t>求职意向</w:t>
+        <w:t xml:space="preserve">   </w:t>
       </w:r>
       <w:r>
         <w:rPr>
@@ -665,13 +708,7 @@
           <w:sz w:val="21"/>
           <w:lang w:val="en-US" w:eastAsia="zh-CN"/>
         </w:rPr>
-        <w:t xml:space="preserve">   </w:t>
-      </w:r>
-      <w:r>
-        <w:rPr>
-          <w:sz w:val="21"/>
-        </w:rPr>
-        <w:t>运维工程师</w:t>
+        <w:t xml:space="preserve"> </w:t>
       </w:r>
     </w:p>
     <w:p>
@@ -997,7 +1034,7 @@
           <w:bCs/>
           <w:lang w:val="en-US" w:eastAsia="zh-CN"/>
         </w:rPr>
-        <w:t xml:space="preserve">  就读时间：</w:t>
+        <w:t>就读时间：</w:t>
       </w:r>
       <w:r>
         <w:rPr>
@@ -1013,7 +1050,7 @@
           <w:bCs/>
           <w:lang w:val="en-US" w:eastAsia="zh-CN"/>
         </w:rPr>
-        <w:t xml:space="preserve">  所学专业：</w:t>
+        <w:t>所学专业：</w:t>
       </w:r>
       <w:r>
         <w:rPr>
@@ -1029,7 +1066,7 @@
           <w:bCs/>
           <w:lang w:val="en-US" w:eastAsia="zh-CN"/>
         </w:rPr>
-        <w:t xml:space="preserve">    学历：</w:t>
+        <w:t xml:space="preserve">  学历：</w:t>
       </w:r>
       <w:r>
         <w:rPr>
@@ -1047,6 +1084,7 @@
         <w:pageBreakBefore w:val="0"/>
         <w:widowControl w:val="0"/>
         <w:numPr>
+          <w:ilvl w:val="0"/>
           <w:numId w:val="0"/>
         </w:numPr>
         <w:tabs>
@@ -1331,19 +1369,28 @@
       </w:r>
       <w:r>
         <w:rPr>
-          <w:rFonts w:hint="eastAsia" w:asciiTheme="majorEastAsia" w:hAnsiTheme="majorEastAsia" w:eastAsiaTheme="majorEastAsia" w:cstheme="majorEastAsia"/>
-          <w:sz w:val="24"/>
-          <w:szCs w:val="24"/>
-        </w:rPr>
-        <w:t xml:space="preserve">  </w:t>
-      </w:r>
-      <w:r>
-        <w:rPr>
-          <w:rFonts w:hint="eastAsia" w:ascii="微软雅黑" w:hAnsi="微软雅黑" w:eastAsia="微软雅黑" w:cs="微软雅黑"/>
-          <w:sz w:val="21"/>
-          <w:szCs w:val="21"/>
-        </w:rPr>
-        <w:t xml:space="preserve">2018.03至今      </w:t>
+          <w:rFonts w:hint="eastAsia" w:ascii="微软雅黑" w:hAnsi="微软雅黑" w:eastAsia="微软雅黑" w:cs="微软雅黑"/>
+          <w:sz w:val="21"/>
+          <w:szCs w:val="21"/>
+        </w:rPr>
+        <w:t>2018.03</w:t>
+      </w:r>
+      <w:r>
+        <w:rPr>
+          <w:rFonts w:hint="eastAsia" w:ascii="微软雅黑" w:hAnsi="微软雅黑" w:eastAsia="微软雅黑" w:cs="微软雅黑"/>
+          <w:sz w:val="21"/>
+          <w:szCs w:val="21"/>
+          <w:lang w:val="en-US" w:eastAsia="zh-CN"/>
+        </w:rPr>
+        <w:t>-2019.04</w:t>
+      </w:r>
+      <w:r>
+        <w:rPr>
+          <w:rFonts w:hint="eastAsia" w:ascii="微软雅黑" w:hAnsi="微软雅黑" w:eastAsia="微软雅黑" w:cs="微软雅黑"/>
+          <w:sz w:val="21"/>
+          <w:szCs w:val="21"/>
+        </w:rPr>
+        <w:t xml:space="preserve">      </w:t>
       </w:r>
       <w:r>
         <w:rPr>
@@ -1375,6 +1422,7 @@
     </w:p>
     <w:p>
       <w:pPr>
+        <w:ind w:firstLine="210" w:firstLineChars="100"/>
         <w:rPr>
           <w:rFonts w:hint="eastAsia" w:ascii="微软雅黑 Light" w:hAnsi="微软雅黑 Light" w:eastAsia="微软雅黑 Light" w:cs="微软雅黑 Light"/>
           <w:b/>
@@ -1400,6 +1448,7 @@
           <w:rFonts w:hint="eastAsia" w:ascii="微软雅黑 Light" w:hAnsi="微软雅黑 Light" w:eastAsia="微软雅黑 Light" w:cs="微软雅黑 Light"/>
           <w:sz w:val="21"/>
           <w:szCs w:val="21"/>
+          <w:lang w:eastAsia="zh-CN"/>
         </w:rPr>
       </w:pPr>
       <w:r>
@@ -1408,7 +1457,16 @@
           <w:sz w:val="21"/>
           <w:szCs w:val="21"/>
         </w:rPr>
-        <w:t xml:space="preserve"> 1. 负责网站架构的搭建、配置管理,以及网站版本更新上线;</w:t>
+        <w:t xml:space="preserve"> 1. 负责网站架构的搭建、配置管理,以及网站版本更新上线</w:t>
+      </w:r>
+      <w:r>
+        <w:rPr>
+          <w:rFonts w:hint="eastAsia" w:ascii="微软雅黑 Light" w:hAnsi="微软雅黑 Light" w:eastAsia="微软雅黑 Light" w:cs="微软雅黑 Light"/>
+          <w:sz w:val="21"/>
+          <w:szCs w:val="21"/>
+          <w:lang w:eastAsia="zh-CN"/>
+        </w:rPr>
+        <w:t>；</w:t>
       </w:r>
     </w:p>
     <w:p>
@@ -1417,6 +1475,7 @@
           <w:rFonts w:hint="eastAsia" w:ascii="微软雅黑 Light" w:hAnsi="微软雅黑 Light" w:eastAsia="微软雅黑 Light" w:cs="微软雅黑 Light"/>
           <w:sz w:val="21"/>
           <w:szCs w:val="21"/>
+          <w:lang w:eastAsia="zh-CN"/>
         </w:rPr>
       </w:pPr>
       <w:r>
@@ -1425,7 +1484,16 @@
           <w:sz w:val="21"/>
           <w:szCs w:val="21"/>
         </w:rPr>
-        <w:t xml:space="preserve"> 2. 负责Linux系统下常用软件的安装、配置、管理;</w:t>
+        <w:t xml:space="preserve"> 2. 负责Linux系统下常用软件的安装、配置、管理</w:t>
+      </w:r>
+      <w:r>
+        <w:rPr>
+          <w:rFonts w:hint="eastAsia" w:ascii="微软雅黑 Light" w:hAnsi="微软雅黑 Light" w:eastAsia="微软雅黑 Light" w:cs="微软雅黑 Light"/>
+          <w:sz w:val="21"/>
+          <w:szCs w:val="21"/>
+          <w:lang w:eastAsia="zh-CN"/>
+        </w:rPr>
+        <w:t>；</w:t>
       </w:r>
     </w:p>
     <w:p>
@@ -1451,15 +1519,7 @@
           <w:szCs w:val="21"/>
           <w:lang w:val="en-US" w:eastAsia="zh-CN"/>
         </w:rPr>
-        <w:t>以及优化</w:t>
-      </w:r>
-      <w:r>
-        <w:rPr>
-          <w:rFonts w:hint="eastAsia" w:ascii="微软雅黑 Light" w:hAnsi="微软雅黑 Light" w:eastAsia="微软雅黑 Light" w:cs="微软雅黑 Light"/>
-          <w:sz w:val="21"/>
-          <w:szCs w:val="21"/>
-        </w:rPr>
-        <w:t xml:space="preserve"> ;</w:t>
+        <w:t>以及优化；</w:t>
       </w:r>
     </w:p>
     <w:p>
@@ -1468,6 +1528,7 @@
           <w:rFonts w:hint="eastAsia" w:ascii="微软雅黑 Light" w:hAnsi="微软雅黑 Light" w:eastAsia="微软雅黑 Light" w:cs="微软雅黑 Light"/>
           <w:sz w:val="21"/>
           <w:szCs w:val="21"/>
+          <w:lang w:eastAsia="zh-CN"/>
         </w:rPr>
       </w:pPr>
       <w:r>
@@ -1476,7 +1537,16 @@
           <w:sz w:val="21"/>
           <w:szCs w:val="21"/>
         </w:rPr>
-        <w:t xml:space="preserve"> 4. 监控数据库和相关服务器的运行情况;</w:t>
+        <w:t xml:space="preserve"> 4. 监控数据库和相关服务器的运行情况</w:t>
+      </w:r>
+      <w:r>
+        <w:rPr>
+          <w:rFonts w:hint="eastAsia" w:ascii="微软雅黑 Light" w:hAnsi="微软雅黑 Light" w:eastAsia="微软雅黑 Light" w:cs="微软雅黑 Light"/>
+          <w:sz w:val="21"/>
+          <w:szCs w:val="21"/>
+          <w:lang w:eastAsia="zh-CN"/>
+        </w:rPr>
+        <w:t>。</w:t>
       </w:r>
     </w:p>
     <w:p>
@@ -1510,14 +1580,14 @@
       </w:r>
       <w:r>
         <w:rPr>
-          <w:rFonts w:hint="eastAsia" w:ascii="微软雅黑" w:hAnsi="微软雅黑" w:eastAsia="微软雅黑" w:cs="微软雅黑"/>
+          <w:rFonts w:hint="eastAsia" w:cs="微软雅黑"/>
           <w:b/>
           <w:bCs/>
           <w:sz w:val="21"/>
           <w:szCs w:val="21"/>
           <w:lang w:val="en-US" w:eastAsia="zh-CN"/>
         </w:rPr>
-        <w:t>企业：</w:t>
+        <w:t xml:space="preserve">  </w:t>
       </w:r>
       <w:r>
         <w:rPr>
@@ -1526,12 +1596,45 @@
           <w:bCs/>
           <w:sz w:val="21"/>
           <w:szCs w:val="21"/>
-        </w:rPr>
-        <w:t>南京中富达电子通信科技有限公司      职位：通信运维工程师</w:t>
+          <w:lang w:val="en-US" w:eastAsia="zh-CN"/>
+        </w:rPr>
+        <w:t>企业：</w:t>
+      </w:r>
+      <w:r>
+        <w:rPr>
+          <w:rFonts w:hint="eastAsia" w:ascii="微软雅黑" w:hAnsi="微软雅黑" w:eastAsia="微软雅黑" w:cs="微软雅黑"/>
+          <w:b/>
+          <w:bCs/>
+          <w:sz w:val="21"/>
+          <w:szCs w:val="21"/>
+        </w:rPr>
+        <w:t xml:space="preserve">南京中富达电子通信科技有限公司    </w:t>
+      </w:r>
+      <w:r>
+        <w:rPr>
+          <w:rFonts w:hint="eastAsia" w:cs="微软雅黑"/>
+          <w:b/>
+          <w:bCs/>
+          <w:sz w:val="21"/>
+          <w:szCs w:val="21"/>
+          <w:lang w:val="en-US" w:eastAsia="zh-CN"/>
+        </w:rPr>
+        <w:t xml:space="preserve">   </w:t>
+      </w:r>
+      <w:r>
+        <w:rPr>
+          <w:rFonts w:hint="eastAsia" w:ascii="微软雅黑" w:hAnsi="微软雅黑" w:eastAsia="微软雅黑" w:cs="微软雅黑"/>
+          <w:b/>
+          <w:bCs/>
+          <w:sz w:val="21"/>
+          <w:szCs w:val="21"/>
+        </w:rPr>
+        <w:t xml:space="preserve"> 职位：通信运维工程师</w:t>
       </w:r>
     </w:p>
     <w:p>
       <w:pPr>
+        <w:ind w:firstLine="210" w:firstLineChars="100"/>
         <w:rPr>
           <w:rFonts w:hint="eastAsia" w:ascii="微软雅黑" w:hAnsi="微软雅黑" w:eastAsia="微软雅黑" w:cs="微软雅黑"/>
           <w:b/>
@@ -1557,6 +1660,7 @@
           <w:rFonts w:hint="eastAsia" w:ascii="微软雅黑" w:hAnsi="微软雅黑" w:eastAsia="微软雅黑" w:cs="微软雅黑"/>
           <w:sz w:val="21"/>
           <w:szCs w:val="21"/>
+          <w:lang w:eastAsia="zh-CN"/>
         </w:rPr>
       </w:pPr>
       <w:r>
@@ -1566,6 +1670,15 @@
           <w:szCs w:val="21"/>
         </w:rPr>
         <w:t xml:space="preserve"> 1. 负责各省市项目技术支撑</w:t>
+      </w:r>
+      <w:r>
+        <w:rPr>
+          <w:rFonts w:hint="eastAsia" w:cs="微软雅黑"/>
+          <w:sz w:val="21"/>
+          <w:szCs w:val="21"/>
+          <w:lang w:eastAsia="zh-CN"/>
+        </w:rPr>
+        <w:t>；</w:t>
       </w:r>
     </w:p>
     <w:p>
@@ -1574,6 +1687,7 @@
           <w:rFonts w:hint="eastAsia" w:ascii="微软雅黑" w:hAnsi="微软雅黑" w:eastAsia="微软雅黑" w:cs="微软雅黑"/>
           <w:sz w:val="21"/>
           <w:szCs w:val="21"/>
+          <w:lang w:eastAsia="zh-CN"/>
         </w:rPr>
       </w:pPr>
       <w:r>
@@ -1583,6 +1697,15 @@
           <w:szCs w:val="21"/>
         </w:rPr>
         <w:t xml:space="preserve"> 2. 负责制定通信线路的日常巡检计划</w:t>
+      </w:r>
+      <w:r>
+        <w:rPr>
+          <w:rFonts w:hint="eastAsia" w:cs="微软雅黑"/>
+          <w:sz w:val="21"/>
+          <w:szCs w:val="21"/>
+          <w:lang w:eastAsia="zh-CN"/>
+        </w:rPr>
+        <w:t>；</w:t>
       </w:r>
     </w:p>
     <w:p>
@@ -1591,6 +1714,7 @@
           <w:rFonts w:hint="eastAsia" w:ascii="微软雅黑" w:hAnsi="微软雅黑" w:eastAsia="微软雅黑" w:cs="微软雅黑"/>
           <w:sz w:val="21"/>
           <w:szCs w:val="21"/>
+          <w:lang w:eastAsia="zh-CN"/>
         </w:rPr>
       </w:pPr>
       <w:r>
@@ -1600,28 +1724,19 @@
           <w:szCs w:val="21"/>
         </w:rPr>
         <w:t xml:space="preserve"> 3. 负责与各运营商（电信、联通、移动）对接交互</w:t>
+      </w:r>
+      <w:r>
+        <w:rPr>
+          <w:rFonts w:hint="eastAsia" w:cs="微软雅黑"/>
+          <w:sz w:val="21"/>
+          <w:szCs w:val="21"/>
+          <w:lang w:eastAsia="zh-CN"/>
+        </w:rPr>
+        <w:t>；</w:t>
       </w:r>
     </w:p>
     <w:p>
       <w:pPr>
-        <w:rPr>
-          <w:rFonts w:hint="eastAsia" w:ascii="微软雅黑" w:hAnsi="微软雅黑" w:eastAsia="微软雅黑" w:cs="微软雅黑"/>
-          <w:sz w:val="21"/>
-          <w:szCs w:val="21"/>
-        </w:rPr>
-      </w:pPr>
-      <w:r>
-        <w:rPr>
-          <w:rFonts w:hint="eastAsia" w:ascii="微软雅黑" w:hAnsi="微软雅黑" w:eastAsia="微软雅黑" w:cs="微软雅黑"/>
-          <w:sz w:val="21"/>
-          <w:szCs w:val="21"/>
-        </w:rPr>
-        <w:t xml:space="preserve"> 4. 负责重大故障的回报反馈及制定整改计划</w:t>
-      </w:r>
-    </w:p>
-    <w:p>
-      <w:pPr>
-        <w:pStyle w:val="4"/>
         <w:keepNext w:val="0"/>
         <w:keepLines w:val="0"/>
         <w:pageBreakBefore w:val="0"/>
@@ -1635,15 +1750,32 @@
         <w:bidi w:val="0"/>
         <w:adjustRightInd/>
         <w:snapToGrid/>
-        <w:spacing w:before="0" w:after="0" w:line="440" w:lineRule="exact"/>
-        <w:ind w:left="320" w:right="0" w:rightChars="0"/>
-        <w:jc w:val="left"/>
+        <w:spacing w:after="0" w:afterLines="50"/>
         <w:textAlignment w:val="auto"/>
         <w:rPr>
-          <w:sz w:val="21"/>
-          <w:szCs w:val="21"/>
+          <w:rFonts w:hint="eastAsia" w:eastAsia="微软雅黑"/>
+          <w:sz w:val="21"/>
+          <w:szCs w:val="21"/>
+          <w:lang w:eastAsia="zh-CN"/>
         </w:rPr>
       </w:pPr>
+      <w:r>
+        <w:rPr>
+          <w:rFonts w:hint="eastAsia" w:ascii="微软雅黑" w:hAnsi="微软雅黑" w:eastAsia="微软雅黑" w:cs="微软雅黑"/>
+          <w:sz w:val="21"/>
+          <w:szCs w:val="21"/>
+        </w:rPr>
+        <w:t xml:space="preserve"> 4. 负责重大故障的回报反馈及制定整改计划</w:t>
+      </w:r>
+      <w:r>
+        <w:rPr>
+          <w:rFonts w:hint="eastAsia" w:cs="微软雅黑"/>
+          <w:sz w:val="21"/>
+          <w:szCs w:val="21"/>
+          <w:lang w:eastAsia="zh-CN"/>
+        </w:rPr>
+        <w:t>。</w:t>
+      </w:r>
     </w:p>
     <w:p>
       <w:pPr>
@@ -2018,9 +2150,39 @@
       </w:r>
       <w:r>
         <w:rPr>
-          <w:sz w:val="21"/>
-        </w:rPr>
-        <w:t>keepalived 软件，nginx、lvs</w:t>
+          <w:rFonts w:hint="eastAsia"/>
+          <w:sz w:val="21"/>
+          <w:lang w:val="en-US" w:eastAsia="zh-CN"/>
+        </w:rPr>
+        <w:t>K</w:t>
+      </w:r>
+      <w:r>
+        <w:rPr>
+          <w:sz w:val="21"/>
+        </w:rPr>
+        <w:t>eepalived 软件，</w:t>
+      </w:r>
+      <w:r>
+        <w:rPr>
+          <w:rFonts w:hint="eastAsia"/>
+          <w:sz w:val="21"/>
+          <w:lang w:val="en-US" w:eastAsia="zh-CN"/>
+        </w:rPr>
+        <w:t>N</w:t>
+      </w:r>
+      <w:r>
+        <w:rPr>
+          <w:sz w:val="21"/>
+        </w:rPr>
+        <w:t>ginx、</w:t>
+      </w:r>
+      <w:r>
+        <w:rPr>
+          <w:rFonts w:hint="eastAsia"/>
+          <w:sz w:val="21"/>
+          <w:lang w:val="en-US" w:eastAsia="zh-CN"/>
+        </w:rPr>
+        <w:t>LVS</w:t>
       </w:r>
       <w:r>
         <w:rPr>
@@ -2031,9 +2193,17 @@
       </w:r>
       <w:r>
         <w:rPr>
-          <w:sz w:val="21"/>
-        </w:rPr>
-        <w:t>haproxy 负载均衡服务器的安装、优化；</w:t>
+          <w:rFonts w:hint="eastAsia"/>
+          <w:sz w:val="21"/>
+          <w:lang w:val="en-US" w:eastAsia="zh-CN"/>
+        </w:rPr>
+        <w:t>HA</w:t>
+      </w:r>
+      <w:r>
+        <w:rPr>
+          <w:sz w:val="21"/>
+        </w:rPr>
+        <w:t>proxy 负载均衡服务器的安装、优化；</w:t>
       </w:r>
     </w:p>
     <w:p>
@@ -2105,7 +2275,7 @@
           <w:sz w:val="21"/>
           <w:lang w:val="en-US" w:eastAsia="zh-CN"/>
         </w:rPr>
-        <w:t>管理以及优化，了解</w:t>
+        <w:t xml:space="preserve">管理以及优化，了解 </w:t>
       </w:r>
       <w:r>
         <w:rPr>
@@ -2166,9 +2336,17 @@
       </w:r>
       <w:r>
         <w:rPr>
-          <w:sz w:val="21"/>
-        </w:rPr>
-        <w:t>zabbix</w:t>
+          <w:rFonts w:hint="eastAsia"/>
+          <w:sz w:val="21"/>
+          <w:lang w:val="en-US" w:eastAsia="zh-CN"/>
+        </w:rPr>
+        <w:t>Z</w:t>
+      </w:r>
+      <w:r>
+        <w:rPr>
+          <w:sz w:val="21"/>
+        </w:rPr>
+        <w:t>abbix</w:t>
       </w:r>
       <w:r>
         <w:rPr>
@@ -2228,7 +2406,7 @@
           <w:sz w:val="21"/>
           <w:lang w:val="en-US" w:eastAsia="zh-CN"/>
         </w:rPr>
-        <w:t>熟悉ansible管理工具的使用；</w:t>
+        <w:t>熟悉 Ansible 管理工具的使用；</w:t>
       </w:r>
     </w:p>
     <w:p>
@@ -2272,7 +2450,7 @@
           <w:sz w:val="21"/>
           <w:lang w:val="en-US" w:eastAsia="zh-CN"/>
         </w:rPr>
-        <w:t>掌握web服务器的部署及优化，Apach，Nginx，Tomcat；</w:t>
+        <w:t>掌握 web 服务器的部署及优化，Apache，Nginx，Tomcat；</w:t>
       </w:r>
     </w:p>
     <w:p>
@@ -2316,7 +2494,7 @@
           <w:sz w:val="21"/>
           <w:lang w:val="en-US" w:eastAsia="zh-CN"/>
         </w:rPr>
-        <w:t>了解ELK，hadoop平台的搭建和使用</w:t>
+        <w:t>了解 ELK，Hadoop平台的搭建和使用；</w:t>
       </w:r>
     </w:p>
     <w:p>
@@ -2501,40 +2679,6 @@
         </w:rPr>
         <w:t>。</w:t>
       </w:r>
-    </w:p>
-    <w:p>
-      <w:pPr>
-        <w:pStyle w:val="9"/>
-        <w:keepNext w:val="0"/>
-        <w:keepLines w:val="0"/>
-        <w:pageBreakBefore w:val="0"/>
-        <w:widowControl w:val="0"/>
-        <w:numPr>
-          <w:numId w:val="0"/>
-        </w:numPr>
-        <w:tabs>
-          <w:tab w:val="left" w:pos="639"/>
-          <w:tab w:val="left" w:pos="640"/>
-        </w:tabs>
-        <w:kinsoku/>
-        <w:wordWrap/>
-        <w:overflowPunct/>
-        <w:topLinePunct w:val="0"/>
-        <w:autoSpaceDE w:val="0"/>
-        <w:autoSpaceDN w:val="0"/>
-        <w:bidi w:val="0"/>
-        <w:adjustRightInd/>
-        <w:snapToGrid/>
-        <w:spacing w:before="0" w:after="0" w:line="440" w:lineRule="exact"/>
-        <w:ind w:leftChars="0" w:right="0" w:rightChars="0"/>
-        <w:jc w:val="left"/>
-        <w:textAlignment w:val="auto"/>
-        <w:outlineLvl w:val="9"/>
-        <w:rPr>
-          <w:rFonts w:ascii="Wingdings" w:hAnsi="Wingdings" w:eastAsia="Wingdings"/>
-          <w:sz w:val="20"/>
-        </w:rPr>
-      </w:pPr>
     </w:p>
     <w:p>
       <w:pPr>
@@ -2959,10 +3103,13 @@
         <w:textAlignment w:val="auto"/>
         <w:outlineLvl w:val="9"/>
         <w:rPr>
-          <w:rFonts w:ascii="微软雅黑" w:hAnsi="微软雅黑" w:cs="微软雅黑"/>
+          <w:rFonts w:hint="eastAsia" w:cs="微软雅黑"/>
+          <w:b/>
+          <w:bCs/>
           <w:color w:val="000008"/>
           <w:sz w:val="21"/>
           <w:szCs w:val="21"/>
+          <w:lang w:val="en-US" w:eastAsia="zh-CN"/>
         </w:rPr>
       </w:pPr>
       <w:r>
@@ -3130,7 +3277,7 @@
           </mc:Choice>
           <mc:Fallback>
             <w:pict>
-              <v:shape id="任意多边形 24" o:spid="_x0000_s1026" o:spt="100" style="position:absolute;left:0pt;margin-left:-12.25pt;margin-top:7.5pt;height:150.1pt;width:7.5pt;z-index:1509950464;mso-width-relative:page;mso-height-relative:page;" fillcolor="#49452A" filled="t" stroked="f" coordsize="250,4157" o:gfxdata="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" path="m240,4023l120,3893,0,4023,120,4157,240,4023m250,135l130,0,10,135,130,269,250,135e">
+              <v:shape id="任意多边形 24" o:spid="_x0000_s1026" o:spt="100" style="position:absolute;left:0pt;margin-left:-12.25pt;margin-top:7.5pt;height:150.1pt;width:7.5pt;z-index:1509950464;mso-width-relative:page;mso-height-relative:page;" fillcolor="#49452A" filled="t" stroked="f" coordsize="250,4157" o:gfxdata="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" path="m240,4023l120,3893,0,4023,120,4157,240,4023m250,135l130,0,10,135,130,269,250,135e">
                 <v:fill on="t" focussize="0,0"/>
                 <v:stroke on="f"/>
                 <v:imagedata o:title=""/>
@@ -3158,7 +3305,7 @@
                 <wp:positionV relativeFrom="paragraph">
                   <wp:posOffset>182880</wp:posOffset>
                 </wp:positionV>
-                <wp:extent cx="6497955" cy="234950"/>
+                <wp:extent cx="6497955" cy="292100"/>
                 <wp:effectExtent l="0" t="0" r="17145" b="12700"/>
                 <wp:wrapTopAndBottom/>
                 <wp:docPr id="10" name="组合 9"/>
@@ -3170,7 +3317,7 @@
                       <wpg:grpSpPr>
                         <a:xfrm>
                           <a:off x="0" y="0"/>
-                          <a:ext cx="6497955" cy="234950"/>
+                          <a:ext cx="6497955" cy="291872"/>
                           <a:chOff x="940" y="184"/>
                           <a:chExt cx="10441" cy="401"/>
                         </a:xfrm>
@@ -3281,7 +3428,7 @@
                         <wps:spPr>
                           <a:xfrm>
                             <a:off x="1000" y="184"/>
-                            <a:ext cx="1340" cy="401"/>
+                            <a:ext cx="1340" cy="400"/>
                           </a:xfrm>
                           <a:prstGeom prst="rect">
                             <a:avLst/>
@@ -3328,7 +3475,7 @@
           </mc:Choice>
           <mc:Fallback>
             <w:pict>
-              <v:group id="组合 9" o:spid="_x0000_s1026" o:spt="203" style="position:absolute;left:0pt;margin-left:36.5pt;margin-top:14.4pt;height:18.5pt;width:511.65pt;mso-position-horizontal-relative:page;mso-wrap-distance-bottom:0pt;mso-wrap-distance-top:0pt;z-index:-1023409152;mso-width-relative:page;mso-height-relative:page;" coordorigin="940,184" coordsize="10441,401" o:gfxdata="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">
+              <v:group id="组合 9" o:spid="_x0000_s1026" o:spt="203" style="position:absolute;left:0pt;margin-left:36.5pt;margin-top:14.4pt;height:23pt;width:511.65pt;mso-position-horizontal-relative:page;mso-wrap-distance-bottom:0pt;mso-wrap-distance-top:0pt;z-index:-1023409152;mso-width-relative:page;mso-height-relative:page;" coordorigin="940,184" coordsize="10441,401" o:gfxdata="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">
                 <o:lock v:ext="edit" aspectratio="f"/>
                 <v:rect id="矩形 10" o:spid="_x0000_s1026" o:spt="1" style="position:absolute;left:2340;top:184;height:401;width:780;" fillcolor="#D7D7D7" filled="t" stroked="f" coordsize="21600,21600" o:gfxdata="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">
                   <v:fill on="t" focussize="0,0"/>
@@ -3360,7 +3507,7 @@
                   <v:imagedata o:title=""/>
                   <o:lock v:ext="edit" aspectratio="f"/>
                 </v:rect>
-                <v:shape id="文本框 15" o:spid="_x0000_s1026" o:spt="202" type="#_x0000_t202" style="position:absolute;left:1000;top:184;height:401;width:1340;" fillcolor="#414141" filled="t" stroked="f" coordsize="21600,21600" o:gfxdata="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">
+                <v:shape id="文本框 15" o:spid="_x0000_s1026" o:spt="202" type="#_x0000_t202" style="position:absolute;left:1000;top:184;height:400;width:1340;" fillcolor="#414141" filled="t" stroked="f" coordsize="21600,21600" o:gfxdata="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">
                   <v:fill on="t" focussize="0,0"/>
                   <v:stroke on="f"/>
                   <v:imagedata o:title=""/>
@@ -3465,7 +3612,51 @@
           <w:szCs w:val="21"/>
           <w:lang w:val="en-US" w:eastAsia="zh-CN"/>
         </w:rPr>
-        <w:t>搭建Mycat分片服务器，将数据分库存放，根据每个表对应的不同业务，按照业务对表进行分类，将其分布到不同的数据库中（主机），已达到分散单台服务器负载的效果。</w:t>
+        <w:t>搭建</w:t>
+      </w:r>
+      <w:r>
+        <w:rPr>
+          <w:rFonts w:hint="eastAsia" w:cs="微软雅黑"/>
+          <w:b w:val="0"/>
+          <w:bCs w:val="0"/>
+          <w:sz w:val="21"/>
+          <w:szCs w:val="21"/>
+          <w:lang w:val="en-US" w:eastAsia="zh-CN"/>
+        </w:rPr>
+        <w:t xml:space="preserve"> </w:t>
+      </w:r>
+      <w:r>
+        <w:rPr>
+          <w:rFonts w:hint="eastAsia" w:ascii="微软雅黑" w:hAnsi="微软雅黑" w:eastAsia="微软雅黑" w:cs="微软雅黑"/>
+          <w:b w:val="0"/>
+          <w:bCs w:val="0"/>
+          <w:sz w:val="21"/>
+          <w:szCs w:val="21"/>
+          <w:lang w:val="en-US" w:eastAsia="zh-CN"/>
+        </w:rPr>
+        <w:t>Mycat</w:t>
+      </w:r>
+      <w:r>
+        <w:rPr>
+          <w:rFonts w:hint="eastAsia" w:cs="微软雅黑"/>
+          <w:b w:val="0"/>
+          <w:bCs w:val="0"/>
+          <w:sz w:val="21"/>
+          <w:szCs w:val="21"/>
+          <w:lang w:val="en-US" w:eastAsia="zh-CN"/>
+        </w:rPr>
+        <w:t xml:space="preserve"> </w:t>
+      </w:r>
+      <w:r>
+        <w:rPr>
+          <w:rFonts w:hint="eastAsia" w:ascii="微软雅黑" w:hAnsi="微软雅黑" w:eastAsia="微软雅黑" w:cs="微软雅黑"/>
+          <w:b w:val="0"/>
+          <w:bCs w:val="0"/>
+          <w:sz w:val="21"/>
+          <w:szCs w:val="21"/>
+          <w:lang w:val="en-US" w:eastAsia="zh-CN"/>
+        </w:rPr>
+        <w:t>分片服务器，将数据分库存放，根据每个表对应的不同业务，按照业务对表进行分类，将其分布到不同的数据库中（主机），已达到分散单台服务器负载的效果。</w:t>
       </w:r>
     </w:p>
     <w:p>
@@ -3492,6 +3683,27 @@
       </w:r>
       <w:r>
         <w:rPr>
+          <w:spacing w:val="-2"/>
+          <w:sz w:val="21"/>
+        </w:rPr>
+        <w:t xml:space="preserve"> </w:t>
+      </w:r>
+      <w:r>
+        <w:rPr>
+          <w:sz w:val="21"/>
+        </w:rPr>
+        <w:t>MySQL</w:t>
+      </w:r>
+      <w:r>
+        <w:rPr>
+          <w:rFonts w:hint="eastAsia"/>
+          <w:sz w:val="21"/>
+          <w:lang w:val="en-US" w:eastAsia="zh-CN"/>
+        </w:rPr>
+        <w:t xml:space="preserve"> </w:t>
+      </w:r>
+      <w:r>
+        <w:rPr>
           <w:rFonts w:hint="eastAsia" w:ascii="微软雅黑" w:hAnsi="微软雅黑" w:eastAsia="微软雅黑" w:cs="微软雅黑"/>
           <w:b w:val="0"/>
           <w:bCs w:val="0"/>
@@ -3499,7 +3711,7 @@
           <w:szCs w:val="21"/>
           <w:lang w:val="en-US" w:eastAsia="zh-CN"/>
         </w:rPr>
-        <w:t>mysql等</w:t>
+        <w:t>等</w:t>
       </w:r>
     </w:p>
     <w:p>
@@ -3532,7 +3744,95 @@
           <w:szCs w:val="21"/>
           <w:lang w:val="en-US" w:eastAsia="zh-CN"/>
         </w:rPr>
-        <w:t>负责对所涉及业务进行分类并且修改schema.xml配置mycat的真实库表</w:t>
+        <w:t>负责对所涉及业务进行分类并且修改</w:t>
+      </w:r>
+      <w:r>
+        <w:rPr>
+          <w:rFonts w:hint="eastAsia" w:cs="微软雅黑"/>
+          <w:b w:val="0"/>
+          <w:bCs w:val="0"/>
+          <w:sz w:val="21"/>
+          <w:szCs w:val="21"/>
+          <w:lang w:val="en-US" w:eastAsia="zh-CN"/>
+        </w:rPr>
+        <w:t xml:space="preserve"> </w:t>
+      </w:r>
+      <w:r>
+        <w:rPr>
+          <w:rFonts w:hint="eastAsia" w:ascii="微软雅黑" w:hAnsi="微软雅黑" w:eastAsia="微软雅黑" w:cs="微软雅黑"/>
+          <w:b w:val="0"/>
+          <w:bCs w:val="0"/>
+          <w:sz w:val="21"/>
+          <w:szCs w:val="21"/>
+          <w:lang w:val="en-US" w:eastAsia="zh-CN"/>
+        </w:rPr>
+        <w:t>schema.xml</w:t>
+      </w:r>
+      <w:r>
+        <w:rPr>
+          <w:rFonts w:hint="eastAsia" w:cs="微软雅黑"/>
+          <w:b w:val="0"/>
+          <w:bCs w:val="0"/>
+          <w:sz w:val="21"/>
+          <w:szCs w:val="21"/>
+          <w:lang w:val="en-US" w:eastAsia="zh-CN"/>
+        </w:rPr>
+        <w:t xml:space="preserve"> </w:t>
+      </w:r>
+      <w:r>
+        <w:rPr>
+          <w:rFonts w:hint="eastAsia" w:ascii="微软雅黑" w:hAnsi="微软雅黑" w:eastAsia="微软雅黑" w:cs="微软雅黑"/>
+          <w:b w:val="0"/>
+          <w:bCs w:val="0"/>
+          <w:sz w:val="21"/>
+          <w:szCs w:val="21"/>
+          <w:lang w:val="en-US" w:eastAsia="zh-CN"/>
+        </w:rPr>
+        <w:t>配置</w:t>
+      </w:r>
+      <w:r>
+        <w:rPr>
+          <w:rFonts w:hint="eastAsia" w:cs="微软雅黑"/>
+          <w:b w:val="0"/>
+          <w:bCs w:val="0"/>
+          <w:sz w:val="21"/>
+          <w:szCs w:val="21"/>
+          <w:lang w:val="en-US" w:eastAsia="zh-CN"/>
+        </w:rPr>
+        <w:t xml:space="preserve"> </w:t>
+      </w:r>
+      <w:r>
+        <w:rPr>
+          <w:rFonts w:hint="eastAsia" w:ascii="微软雅黑" w:hAnsi="微软雅黑" w:eastAsia="微软雅黑" w:cs="微软雅黑"/>
+          <w:b w:val="0"/>
+          <w:bCs w:val="0"/>
+          <w:sz w:val="21"/>
+          <w:szCs w:val="21"/>
+          <w:lang w:val="en-US" w:eastAsia="zh-CN"/>
+        </w:rPr>
+        <w:t>Mycat</w:t>
+      </w:r>
+      <w:r>
+        <w:rPr>
+          <w:rFonts w:hint="eastAsia" w:cs="微软雅黑"/>
+          <w:b w:val="0"/>
+          <w:bCs w:val="0"/>
+          <w:sz w:val="21"/>
+          <w:szCs w:val="21"/>
+          <w:lang w:val="en-US" w:eastAsia="zh-CN"/>
+        </w:rPr>
+        <w:t xml:space="preserve"> </w:t>
+      </w:r>
+      <w:r>
+        <w:rPr>
+          <w:rFonts w:hint="eastAsia" w:ascii="微软雅黑" w:hAnsi="微软雅黑" w:eastAsia="微软雅黑" w:cs="微软雅黑"/>
+          <w:b w:val="0"/>
+          <w:bCs w:val="0"/>
+          <w:sz w:val="21"/>
+          <w:szCs w:val="21"/>
+          <w:lang w:val="en-US" w:eastAsia="zh-CN"/>
+        </w:rPr>
+        <w:t>的真实库表</w:t>
       </w:r>
     </w:p>
     <w:p>
@@ -3708,6 +4008,7 @@
           <w:color w:val="000000" w:themeColor="text1"/>
           <w:sz w:val="21"/>
           <w:szCs w:val="21"/>
+          <w:lang w:eastAsia="zh-CN"/>
           <w14:textFill>
             <w14:solidFill>
               <w14:schemeClr w14:val="tx1"/>
@@ -3727,23 +4028,80 @@
             </w14:solidFill>
           </w14:textFill>
         </w:rPr>
-        <w:t>1、使用 nginx 做反向代理,以及用负载均</w:t>
-      </w:r>
-      <w:bookmarkStart w:id="0" w:name="_GoBack"/>
-      <w:bookmarkEnd w:id="0"/>
-      <w:r>
-        <w:rPr>
-          <w:rFonts w:hint="eastAsia" w:ascii="微软雅黑" w:hAnsi="微软雅黑" w:eastAsia="微软雅黑" w:cs="微软雅黑"/>
-          <w:color w:val="000000" w:themeColor="text1"/>
-          <w:sz w:val="21"/>
-          <w:szCs w:val="21"/>
-          <w14:textFill>
-            <w14:solidFill>
-              <w14:schemeClr w14:val="tx1"/>
-            </w14:solidFill>
-          </w14:textFill>
-        </w:rPr>
-        <w:t>衡的方式把请求发送到后端的两台服务器;</w:t>
+        <w:t xml:space="preserve">1、使用 </w:t>
+      </w:r>
+      <w:r>
+        <w:rPr>
+          <w:rFonts w:hint="eastAsia" w:cs="微软雅黑"/>
+          <w:color w:val="000000" w:themeColor="text1"/>
+          <w:sz w:val="21"/>
+          <w:szCs w:val="21"/>
+          <w:lang w:val="en-US" w:eastAsia="zh-CN"/>
+          <w14:textFill>
+            <w14:solidFill>
+              <w14:schemeClr w14:val="tx1"/>
+            </w14:solidFill>
+          </w14:textFill>
+        </w:rPr>
+        <w:t>N</w:t>
+      </w:r>
+      <w:r>
+        <w:rPr>
+          <w:rFonts w:hint="eastAsia" w:ascii="微软雅黑" w:hAnsi="微软雅黑" w:eastAsia="微软雅黑" w:cs="微软雅黑"/>
+          <w:color w:val="000000" w:themeColor="text1"/>
+          <w:sz w:val="21"/>
+          <w:szCs w:val="21"/>
+          <w14:textFill>
+            <w14:solidFill>
+              <w14:schemeClr w14:val="tx1"/>
+            </w14:solidFill>
+          </w14:textFill>
+        </w:rPr>
+        <w:t>ginx 做反向代理</w:t>
+      </w:r>
+      <w:r>
+        <w:rPr>
+          <w:rFonts w:hint="eastAsia" w:cs="微软雅黑"/>
+          <w:color w:val="000000" w:themeColor="text1"/>
+          <w:sz w:val="21"/>
+          <w:szCs w:val="21"/>
+          <w:lang w:eastAsia="zh-CN"/>
+          <w14:textFill>
+            <w14:solidFill>
+              <w14:schemeClr w14:val="tx1"/>
+            </w14:solidFill>
+          </w14:textFill>
+        </w:rPr>
+        <w:t>，</w:t>
+      </w:r>
+      <w:r>
+        <w:rPr>
+          <w:rFonts w:hint="eastAsia" w:ascii="微软雅黑" w:hAnsi="微软雅黑" w:eastAsia="微软雅黑" w:cs="微软雅黑"/>
+          <w:color w:val="000000" w:themeColor="text1"/>
+          <w:sz w:val="21"/>
+          <w:szCs w:val="21"/>
+          <w14:textFill>
+            <w14:solidFill>
+              <w14:schemeClr w14:val="tx1"/>
+            </w14:solidFill>
+          </w14:textFill>
+        </w:rPr>
+        <w:t>以及用负载均衡的方式把请求发送到后端的两台服务器</w:t>
+      </w:r>
+      <w:r>
+        <w:rPr>
+          <w:rFonts w:hint="eastAsia" w:cs="微软雅黑"/>
+          <w:color w:val="000000" w:themeColor="text1"/>
+          <w:sz w:val="21"/>
+          <w:szCs w:val="21"/>
+          <w:lang w:eastAsia="zh-CN"/>
+          <w14:textFill>
+            <w14:solidFill>
+              <w14:schemeClr w14:val="tx1"/>
+            </w14:solidFill>
+          </w14:textFill>
+        </w:rPr>
+        <w:t>；</w:t>
       </w:r>
     </w:p>
     <w:p>
@@ -3821,7 +4179,7 @@
             </w14:solidFill>
           </w14:textFill>
         </w:rPr>
-        <w:t xml:space="preserve">检测  </w:t>
+        <w:t xml:space="preserve">检测 </w:t>
       </w:r>
       <w:r>
         <w:rPr>
@@ -3850,7 +4208,7 @@
             </w14:solidFill>
           </w14:textFill>
         </w:rPr>
-        <w:t xml:space="preserve">  </w:t>
+        <w:t xml:space="preserve"> </w:t>
       </w:r>
       <w:r>
         <w:rPr>
@@ -3894,7 +4252,7 @@
             </w14:solidFill>
           </w14:textFill>
         </w:rPr>
-        <w:t xml:space="preserve">如果有一台  </w:t>
+        <w:t xml:space="preserve">如果有一台 </w:t>
       </w:r>
       <w:r>
         <w:rPr>
@@ -3923,7 +4281,7 @@
             </w14:solidFill>
           </w14:textFill>
         </w:rPr>
-        <w:t xml:space="preserve">  </w:t>
+        <w:t xml:space="preserve"> </w:t>
       </w:r>
       <w:r>
         <w:rPr>
@@ -3971,6 +4329,22 @@
       </w:r>
       <w:r>
         <w:rPr>
+          <w:rFonts w:hint="eastAsia" w:cs="微软雅黑"/>
+          <w:color w:val="000000" w:themeColor="text1"/>
+          <w:spacing w:val="-2"/>
+          <w:sz w:val="21"/>
+          <w:szCs w:val="21"/>
+          <w:lang w:eastAsia="zh-CN"/>
+          <w14:textFill>
+            <w14:solidFill>
+              <w14:schemeClr w14:val="tx1"/>
+            </w14:solidFill>
+          </w14:textFill>
+        </w:rPr>
+        <w:t>，</w:t>
+      </w:r>
+      <w:r>
+        <w:rPr>
           <w:rFonts w:hint="eastAsia" w:ascii="微软雅黑" w:hAnsi="微软雅黑" w:eastAsia="微软雅黑" w:cs="微软雅黑"/>
           <w:color w:val="000000" w:themeColor="text1"/>
           <w:spacing w:val="-3"/>
@@ -3982,7 +4356,7 @@
             </w14:solidFill>
           </w14:textFill>
         </w:rPr>
-        <w:t xml:space="preserve">,Keepalived </w:t>
+        <w:t xml:space="preserve">Keepalived </w:t>
       </w:r>
       <w:r>
         <w:rPr>
@@ -4059,18 +4433,21 @@
       </w:r>
       <w:r>
         <w:rPr>
-          <w:rFonts w:hint="eastAsia" w:ascii="微软雅黑" w:hAnsi="微软雅黑" w:eastAsia="微软雅黑" w:cs="微软雅黑"/>
-          <w:color w:val="000000" w:themeColor="text1"/>
-          <w:sz w:val="21"/>
-          <w:szCs w:val="21"/>
-          <w14:textFill>
-            <w14:solidFill>
-              <w14:schemeClr w14:val="tx1"/>
-            </w14:solidFill>
-          </w14:textFill>
-        </w:rPr>
-        <w:t>,</w:t>
-      </w:r>
+          <w:rFonts w:hint="eastAsia" w:cs="微软雅黑"/>
+          <w:color w:val="000000" w:themeColor="text1"/>
+          <w:sz w:val="21"/>
+          <w:szCs w:val="21"/>
+          <w:lang w:eastAsia="zh-CN"/>
+          <w14:textFill>
+            <w14:solidFill>
+              <w14:schemeClr w14:val="tx1"/>
+            </w14:solidFill>
+          </w14:textFill>
+        </w:rPr>
+        <w:t>，</w:t>
+      </w:r>
+      <w:bookmarkStart w:id="0" w:name="_GoBack"/>
+      <w:bookmarkEnd w:id="0"/>
       <w:r>
         <w:rPr>
           <w:rFonts w:hint="eastAsia" w:ascii="微软雅黑" w:hAnsi="微软雅黑" w:eastAsia="微软雅黑" w:cs="微软雅黑"/>
@@ -4084,7 +4461,7 @@
             </w14:solidFill>
           </w14:textFill>
         </w:rPr>
-        <w:t xml:space="preserve">当  </w:t>
+        <w:t xml:space="preserve">当 </w:t>
       </w:r>
       <w:r>
         <w:rPr>
@@ -4113,7 +4490,7 @@
             </w14:solidFill>
           </w14:textFill>
         </w:rPr>
-        <w:t xml:space="preserve">  </w:t>
+        <w:t xml:space="preserve"> </w:t>
       </w:r>
       <w:r>
         <w:rPr>
@@ -4201,7 +4578,7 @@
             </w14:solidFill>
           </w14:textFill>
         </w:rPr>
-        <w:t xml:space="preserve">  </w:t>
+        <w:t xml:space="preserve"> </w:t>
       </w:r>
       <w:r>
         <w:rPr>
@@ -4216,7 +4593,7 @@
             </w14:solidFill>
           </w14:textFill>
         </w:rPr>
-        <w:t xml:space="preserve">服务器加入到服务器群中。同时为了防止  </w:t>
+        <w:t xml:space="preserve">服务器加入到服务器群中。同时为了防止 </w:t>
       </w:r>
       <w:r>
         <w:rPr>
@@ -4246,7 +4623,7 @@
             </w14:solidFill>
           </w14:textFill>
         </w:rPr>
-        <w:t xml:space="preserve">  </w:t>
+        <w:t xml:space="preserve"> </w:t>
       </w:r>
       <w:r>
         <w:rPr>
@@ -4324,18 +4701,19 @@
       </w:r>
       <w:r>
         <w:rPr>
-          <w:rFonts w:hint="eastAsia" w:ascii="微软雅黑" w:hAnsi="微软雅黑" w:eastAsia="微软雅黑" w:cs="微软雅黑"/>
-          <w:color w:val="000000" w:themeColor="text1"/>
-          <w:spacing w:val="-5"/>
-          <w:sz w:val="21"/>
-          <w:szCs w:val="21"/>
-          <w14:textFill>
-            <w14:solidFill>
-              <w14:schemeClr w14:val="tx1"/>
-            </w14:solidFill>
-          </w14:textFill>
-        </w:rPr>
-        <w:t xml:space="preserve">, </w:t>
+          <w:rFonts w:hint="eastAsia" w:cs="微软雅黑"/>
+          <w:color w:val="000000" w:themeColor="text1"/>
+          <w:spacing w:val="-3"/>
+          <w:sz w:val="21"/>
+          <w:szCs w:val="21"/>
+          <w:lang w:val="en-US" w:eastAsia="zh-CN"/>
+          <w14:textFill>
+            <w14:solidFill>
+              <w14:schemeClr w14:val="tx1"/>
+            </w14:solidFill>
+          </w14:textFill>
+        </w:rPr>
+        <w:t>，</w:t>
       </w:r>
       <w:r>
         <w:rPr>
@@ -4351,6 +4729,22 @@
           </w14:textFill>
         </w:rPr>
         <w:t>保证集群在一台</w:t>
+      </w:r>
+      <w:r>
+        <w:rPr>
+          <w:rFonts w:hint="eastAsia" w:cs="微软雅黑"/>
+          <w:color w:val="000000" w:themeColor="text1"/>
+          <w:spacing w:val="16"/>
+          <w:sz w:val="21"/>
+          <w:szCs w:val="21"/>
+          <w:lang w:val="en-US" w:eastAsia="zh-CN"/>
+          <w14:textFill>
+            <w14:solidFill>
+              <w14:schemeClr w14:val="tx1"/>
+            </w14:solidFill>
+          </w14:textFill>
+        </w:rPr>
+        <w:t xml:space="preserve"> </w:t>
       </w:r>
       <w:r>
         <w:rPr>
@@ -4760,6 +5154,14 @@
       </w:r>
       <w:r>
         <w:rPr>
+          <w:rFonts w:hint="eastAsia" w:cs="微软雅黑"/>
+          <w:sz w:val="21"/>
+          <w:lang w:val="en-US" w:eastAsia="zh-CN"/>
+        </w:rPr>
+        <w:t xml:space="preserve"> </w:t>
+      </w:r>
+      <w:r>
+        <w:rPr>
           <w:rFonts w:hint="eastAsia" w:ascii="微软雅黑" w:hAnsi="微软雅黑" w:eastAsia="微软雅黑" w:cs="微软雅黑"/>
           <w:sz w:val="21"/>
         </w:rPr>
@@ -4809,6 +5211,14 @@
       </w:r>
       <w:r>
         <w:rPr>
+          <w:rFonts w:hint="eastAsia" w:cs="微软雅黑"/>
+          <w:sz w:val="21"/>
+          <w:lang w:val="en-US" w:eastAsia="zh-CN"/>
+        </w:rPr>
+        <w:t xml:space="preserve"> </w:t>
+      </w:r>
+      <w:r>
+        <w:rPr>
           <w:rFonts w:hint="eastAsia" w:ascii="微软雅黑" w:hAnsi="微软雅黑" w:eastAsia="微软雅黑" w:cs="微软雅黑"/>
           <w:sz w:val="21"/>
         </w:rPr>
@@ -4863,6 +5273,16 @@
       </w:r>
       <w:r>
         <w:rPr>
+          <w:rFonts w:hint="eastAsia" w:cs="微软雅黑"/>
+          <w:spacing w:val="-3"/>
+          <w:sz w:val="21"/>
+          <w:szCs w:val="21"/>
+          <w:lang w:val="en-US" w:eastAsia="zh-CN"/>
+        </w:rPr>
+        <w:t xml:space="preserve"> </w:t>
+      </w:r>
+      <w:r>
+        <w:rPr>
           <w:rFonts w:hint="eastAsia" w:ascii="微软雅黑" w:hAnsi="微软雅黑" w:eastAsia="微软雅黑" w:cs="微软雅黑"/>
           <w:spacing w:val="-3"/>
           <w:sz w:val="21"/>
@@ -4911,7 +5331,7 @@
         <w:jc w:val="left"/>
         <w:textAlignment w:val="auto"/>
         <w:rPr>
-          <w:rFonts w:hint="eastAsia" w:ascii="微软雅黑" w:hAnsi="微软雅黑" w:eastAsia="微软雅黑" w:cs="微软雅黑"/>
+          <w:rFonts w:hint="default" w:ascii="微软雅黑" w:hAnsi="微软雅黑" w:eastAsia="微软雅黑" w:cs="微软雅黑"/>
           <w:spacing w:val="-3"/>
           <w:sz w:val="21"/>
           <w:szCs w:val="21"/>
@@ -4930,12 +5350,33 @@
       </w:r>
       <w:r>
         <w:rPr>
-          <w:rFonts w:hint="eastAsia" w:ascii="微软雅黑" w:hAnsi="微软雅黑" w:eastAsia="微软雅黑" w:cs="微软雅黑"/>
-          <w:color w:val="333333"/>
-          <w:sz w:val="21"/>
-          <w:szCs w:val="21"/>
+          <w:rFonts w:hint="eastAsia" w:cs="微软雅黑"/>
+          <w:spacing w:val="-3"/>
+          <w:sz w:val="21"/>
+          <w:szCs w:val="21"/>
+          <w:lang w:val="en-US" w:eastAsia="zh-CN"/>
+        </w:rPr>
+        <w:t xml:space="preserve"> </w:t>
+      </w:r>
+      <w:r>
+        <w:rPr>
+          <w:rFonts w:hint="eastAsia" w:ascii="微软雅黑" w:hAnsi="微软雅黑" w:eastAsia="微软雅黑" w:cs="微软雅黑"/>
+          <w:spacing w:val="-3"/>
+          <w:sz w:val="21"/>
+          <w:szCs w:val="21"/>
+          <w:lang w:val="en-US" w:eastAsia="zh-CN"/>
         </w:rPr>
         <w:t>喜爱钻研技术，拥有良好的自我学习能力，沟通能力、计划与执行能力、团队合作能力和心里承受能力，具备一定的管理能力。曾获多次集团公司（航天科工）“年度优秀员工”奖</w:t>
+      </w:r>
+      <w:r>
+        <w:rPr>
+          <w:rFonts w:hint="eastAsia" w:cs="微软雅黑"/>
+          <w:spacing w:val="-3"/>
+          <w:sz w:val="21"/>
+          <w:szCs w:val="21"/>
+          <w:lang w:val="en-US" w:eastAsia="zh-CN"/>
+        </w:rPr>
+        <w:t>。</w:t>
       </w:r>
     </w:p>
     <w:sectPr>

</xml_diff>